<commit_message>
Update Loop Tools article with introductory content and delete temporary file
</commit_message>
<xml_diff>
--- a/Articles/2025/1-Blender-Continued/7-Loop-Tools/1-Introduction-To-Loop-Tools/Write Up.docx
+++ b/Articles/2025/1-Blender-Continued/7-Loop-Tools/1-Introduction-To-Loop-Tools/Write Up.docx
@@ -8,6 +8,51 @@
       </w:pPr>
       <w:r>
         <w:t>Write Up</w:t>
+      </w:r>
+    </w:p>
+    <w:p/>
+    <w:p>
+      <w:r>
+        <w:t>For the next few weeks</w:t>
+      </w:r>
+      <w:r>
+        <w:t xml:space="preserve">, </w:t>
+      </w:r>
+      <w:r>
+        <w:t xml:space="preserve">we will be looking into another aspect of Blender, and what we are able to accomplish using it. Loop tools are like a little tool box which is available to us if we want it. They are not automatically given to you and you will have to turn these things on through </w:t>
+      </w:r>
+      <w:r>
+        <w:rPr>
+          <w:b/>
+          <w:bCs/>
+        </w:rPr>
+        <w:t>Settings</w:t>
+      </w:r>
+      <w:r>
+        <w:t xml:space="preserve"> and then </w:t>
+      </w:r>
+      <w:r>
+        <w:rPr>
+          <w:b/>
+          <w:bCs/>
+        </w:rPr>
+        <w:t>Add-ons</w:t>
+      </w:r>
+      <w:r>
+        <w:t xml:space="preserve"> menu. But they are well worth the extra bother.</w:t>
+      </w:r>
+    </w:p>
+    <w:p>
+      <w:r>
+        <w:t>So, if you would like to learn a little more about this tool then please join us in our brand-new article entitled simply:</w:t>
+      </w:r>
+    </w:p>
+    <w:p>
+      <w:pPr>
+        <w:pStyle w:val="Heading1"/>
+      </w:pPr>
+      <w:r>
+        <w:t>Loop Tools</w:t>
       </w:r>
     </w:p>
     <w:p/>

</xml_diff>